<commit_message>
Add the md file
</commit_message>
<xml_diff>
--- a/CapstoneProposal.docx
+++ b/CapstoneProposal.docx
@@ -393,7 +393,7 @@
     </w:lvl>
   </w:abstractNum>
   <w:abstractNum w:abstractNumId="990">
-    <w:nsid w:val="e04e1fbe"/>
+    <w:nsid w:val="aa33e826"/>
     <w:multiLevelType w:val="multilevel"/>
     <w:lvl w:ilvl="0">
       <w:numFmt w:val="bullet"/>
@@ -474,7 +474,7 @@
     </w:lvl>
   </w:abstractNum>
   <w:abstractNum w:abstractNumId="991">
-    <w:nsid w:val="ec795c7e"/>
+    <w:nsid w:val="2f20f5fb"/>
     <w:multiLevelType w:val="multilevel"/>
     <w:lvl w:ilvl="0">
       <w:numFmt w:val="bullet"/>

</xml_diff>